<commit_message>
## [0.1.1] - 2022-06-24 ### Ajout -Écriture de la présentation. -Écriture du post-mortem. ### Gestion de projet -Envoie du projet et fin du tutoriel.
## [0.1.0] - 2022-06-23
### Ajout
-Lecture de la formule donnée par le joueur pour la trajectoire de la terre.
-Ajout d'explosion pour les cas d'échec.

## [0.0.9] - 2022-06-22
### Ajout
-Finalisation et correction de la loi de newton sur l'orbite de kepler.
-Ajout d'une font pour l'I.U.
-Ajout du texte pour l'I.U.

## [0.0.8] - 2022-06-21
### Ajout
-Tests sur les fonctions mathématiques de Newton et Kepler.

## [0.0.7] - 2022-06-20
### Ajout
-Mise en place du drag & drop.
-Test sur l'application des formules d'orbite.
### Modification
-Révision de la texture du soleil.

## [0.0.6] - 2022-06-18
</commit_message>
<xml_diff>
--- a/Documentation/Game Concept.docx
+++ b/Documentation/Game Concept.docx
@@ -347,59 +347,31 @@
           <w:b/>
           <w:bCs/>
         </w:rPr>
-        <w:t>Sélectionner une simulation</w:t>
-      </w:r>
+        <w:t xml:space="preserve">Sélectionner une simulation : </w:t>
+      </w:r>
+      <w:r>
+        <w:t>Sur l’écran principal le joueur pour sélectionner une simulation débloquée en cliquant dessus ou en touchant l’écran.</w:t>
+      </w:r>
+    </w:p>
+    <w:p>
       <w:r>
         <w:rPr>
           <w:b/>
           <w:bCs/>
         </w:rPr>
-        <w:t> :</w:t>
-      </w:r>
+        <w:t xml:space="preserve">Corriger une théorie : </w:t>
+      </w:r>
+      <w:r>
+        <w:t>Les théories viennent dans le désordre et le joueur doit les corriger en réagençant les formules avec du cliquer-glisser, pour pouvoir les utiliser ensuite.</w:t>
+      </w:r>
+    </w:p>
+    <w:p>
       <w:r>
         <w:rPr>
           <w:b/>
           <w:bCs/>
         </w:rPr>
-        <w:t xml:space="preserve"> </w:t>
-      </w:r>
-      <w:r>
-        <w:t>Sur l’écran principal le joueur pour sélectionner une simulation débloquée en cliquant dessus ou en touchant l’écran.</w:t>
-      </w:r>
-    </w:p>
-    <w:p>
-      <w:r>
-        <w:rPr>
-          <w:b/>
-          <w:bCs/>
-        </w:rPr>
-        <w:t xml:space="preserve">Corriger une théorie : </w:t>
-      </w:r>
-      <w:r>
-        <w:t>Les théories viennent dans le désordre et le joueur doit les corriger en réagençant les formules avec du cliquer-glisser, pour pouvoir les utiliser ensuite.</w:t>
-      </w:r>
-    </w:p>
-    <w:p>
-      <w:r>
-        <w:rPr>
-          <w:b/>
-          <w:bCs/>
-        </w:rPr>
-        <w:t>Appliquer une théorie</w:t>
-      </w:r>
-      <w:r>
-        <w:rPr>
-          <w:b/>
-          <w:bCs/>
-        </w:rPr>
-        <w:t> :</w:t>
-      </w:r>
-      <w:r>
-        <w:rPr>
-          <w:b/>
-          <w:bCs/>
-        </w:rPr>
-        <w:t xml:space="preserve"> </w:t>
+        <w:t xml:space="preserve">Appliquer une théorie : </w:t>
       </w:r>
       <w:r>
         <w:t xml:space="preserve">Le joueur peut appliquer une des théories </w:t>
@@ -544,7 +516,13 @@
         <w:t xml:space="preserve"> </w:t>
       </w:r>
       <w:r>
-        <w:t>Le joueur possède des théories et des niveaux accessibles, ces ressources ne sont que croissante dans la partie.</w:t>
+        <w:t>Le joueur possède des théories et des niveaux accessibles, ces ressources ne sont que croissante</w:t>
+      </w:r>
+      <w:r>
+        <w:t>s</w:t>
+      </w:r>
+      <w:r>
+        <w:t xml:space="preserve"> dans la partie.</w:t>
       </w:r>
     </w:p>
     <w:p>

</xml_diff>